<commit_message>
Update the website with new conference information (#318)
Co-authored-by: Willem Jiang <willem.jiang@gmail.com>
</commit_message>
<xml_diff>
--- a/themes/apachecon/static/pdf/Convince_Your_Boss_CoC_Asia_CN.docx
+++ b/themes/apachecon/static/pdf/Convince_Your_Boss_CoC_Asia_CN.docx
@@ -17,7 +17,55 @@
           <w:sz w:val="18"/>
           <w:szCs w:val="18"/>
         </w:rPr>
-        <w:t>邮件主题：申请参加 CommunityOverCode Asia 大会</w:t>
+        <w:t xml:space="preserve">邮件主题：申请参加 </w:t>
+      </w:r>
+      <w:r>
+        <w:rPr>
+          <w:rFonts w:ascii="微软雅黑" w:eastAsia="微软雅黑" w:hAnsi="微软雅黑" w:cs="Arial Unicode MS" w:hint="eastAsia"/>
+          <w:sz w:val="18"/>
+          <w:szCs w:val="18"/>
+        </w:rPr>
+        <w:t xml:space="preserve"> </w:t>
+      </w:r>
+      <w:r>
+        <w:rPr>
+          <w:rFonts w:ascii="微软雅黑" w:eastAsia="微软雅黑" w:hAnsi="微软雅黑" w:cs="Arial Unicode MS"/>
+          <w:sz w:val="18"/>
+          <w:szCs w:val="18"/>
+        </w:rPr>
+        <w:t>Community</w:t>
+      </w:r>
+      <w:r>
+        <w:rPr>
+          <w:rFonts w:ascii="微软雅黑" w:eastAsia="微软雅黑" w:hAnsi="微软雅黑" w:cs="Arial Unicode MS" w:hint="eastAsia"/>
+          <w:sz w:val="18"/>
+          <w:szCs w:val="18"/>
+        </w:rPr>
+        <w:t xml:space="preserve"> </w:t>
+      </w:r>
+      <w:r>
+        <w:rPr>
+          <w:rFonts w:ascii="微软雅黑" w:eastAsia="微软雅黑" w:hAnsi="微软雅黑" w:cs="Arial Unicode MS"/>
+          <w:sz w:val="18"/>
+          <w:szCs w:val="18"/>
+        </w:rPr>
+        <w:t>Over</w:t>
+      </w:r>
+      <w:r>
+        <w:rPr>
+          <w:rFonts w:ascii="微软雅黑" w:eastAsia="微软雅黑" w:hAnsi="微软雅黑" w:cs="Arial Unicode MS" w:hint="eastAsia"/>
+          <w:sz w:val="18"/>
+          <w:szCs w:val="18"/>
+        </w:rPr>
+        <w:t xml:space="preserve"> </w:t>
+      </w:r>
+      <w:r>
+        <w:rPr>
+          <w:rFonts w:ascii="微软雅黑" w:eastAsia="微软雅黑" w:hAnsi="微软雅黑" w:cs="Arial Unicode MS"/>
+          <w:sz w:val="18"/>
+          <w:szCs w:val="18"/>
+        </w:rPr>
+        <w:t>Code Asia 大会</w:t>
       </w:r>
     </w:p>
     <w:p>
@@ -62,7 +110,7 @@
       <w:pPr>
         <w:spacing w:line="360" w:lineRule="auto"/>
         <w:rPr>
-          <w:rFonts w:ascii="微软雅黑" w:eastAsia="微软雅黑" w:hAnsi="微软雅黑" w:hint="eastAsia"/>
+          <w:rFonts w:ascii="微软雅黑" w:eastAsia="微软雅黑" w:hAnsi="微软雅黑"/>
           <w:sz w:val="18"/>
           <w:szCs w:val="18"/>
         </w:rPr>
@@ -98,7 +146,7 @@
       <w:pPr>
         <w:spacing w:line="360" w:lineRule="auto"/>
         <w:rPr>
-          <w:rFonts w:ascii="微软雅黑" w:eastAsia="微软雅黑" w:hAnsi="微软雅黑" w:hint="eastAsia"/>
+          <w:rFonts w:ascii="微软雅黑" w:eastAsia="微软雅黑" w:hAnsi="微软雅黑"/>
           <w:sz w:val="18"/>
           <w:szCs w:val="18"/>
         </w:rPr>
@@ -116,18 +164,114 @@
       <w:pPr>
         <w:spacing w:line="360" w:lineRule="auto"/>
         <w:rPr>
-          <w:rFonts w:ascii="微软雅黑" w:eastAsia="微软雅黑" w:hAnsi="微软雅黑" w:hint="eastAsia"/>
-          <w:sz w:val="18"/>
-          <w:szCs w:val="18"/>
-        </w:rPr>
-      </w:pPr>
-      <w:r>
-        <w:rPr>
-          <w:rFonts w:ascii="微软雅黑" w:eastAsia="微软雅黑" w:hAnsi="微软雅黑" w:cs="Arial Unicode MS"/>
-          <w:sz w:val="18"/>
-          <w:szCs w:val="18"/>
-        </w:rPr>
-        <w:t>我希望能参加即将于 7 月 26 日至 28 日在杭州举办的 CommunityOverCode Asia。我相信这个活动将为我们的团队和组织带来很大帮助，因此写信想寻求您的批准！</w:t>
+          <w:rFonts w:ascii="微软雅黑" w:eastAsia="微软雅黑" w:hAnsi="微软雅黑"/>
+          <w:sz w:val="18"/>
+          <w:szCs w:val="18"/>
+        </w:rPr>
+      </w:pPr>
+      <w:r>
+        <w:rPr>
+          <w:rFonts w:ascii="微软雅黑" w:eastAsia="微软雅黑" w:hAnsi="微软雅黑" w:cs="Arial Unicode MS"/>
+          <w:sz w:val="18"/>
+          <w:szCs w:val="18"/>
+        </w:rPr>
+        <w:t>我希望能参加即将于 7 月 2</w:t>
+      </w:r>
+      <w:r>
+        <w:rPr>
+          <w:rFonts w:ascii="微软雅黑" w:eastAsia="微软雅黑" w:hAnsi="微软雅黑" w:cs="Arial Unicode MS" w:hint="eastAsia"/>
+          <w:sz w:val="18"/>
+          <w:szCs w:val="18"/>
+        </w:rPr>
+        <w:t>5</w:t>
+      </w:r>
+      <w:r>
+        <w:rPr>
+          <w:rFonts w:ascii="微软雅黑" w:eastAsia="微软雅黑" w:hAnsi="微软雅黑" w:cs="Arial Unicode MS"/>
+          <w:sz w:val="18"/>
+          <w:szCs w:val="18"/>
+        </w:rPr>
+        <w:t xml:space="preserve"> </w:t>
+      </w:r>
+      <w:r>
+        <w:rPr>
+          <w:rFonts w:ascii="微软雅黑" w:eastAsia="微软雅黑" w:hAnsi="微软雅黑" w:cs="Arial Unicode MS" w:hint="eastAsia"/>
+          <w:sz w:val="18"/>
+          <w:szCs w:val="18"/>
+        </w:rPr>
+        <w:t>-</w:t>
+      </w:r>
+      <w:r>
+        <w:rPr>
+          <w:rFonts w:ascii="微软雅黑" w:eastAsia="微软雅黑" w:hAnsi="微软雅黑" w:cs="Arial Unicode MS"/>
+          <w:sz w:val="18"/>
+          <w:szCs w:val="18"/>
+        </w:rPr>
+        <w:t xml:space="preserve"> 2</w:t>
+      </w:r>
+      <w:r>
+        <w:rPr>
+          <w:rFonts w:ascii="微软雅黑" w:eastAsia="微软雅黑" w:hAnsi="微软雅黑" w:cs="Arial Unicode MS" w:hint="eastAsia"/>
+          <w:sz w:val="18"/>
+          <w:szCs w:val="18"/>
+        </w:rPr>
+        <w:t>7</w:t>
+      </w:r>
+      <w:r>
+        <w:rPr>
+          <w:rFonts w:ascii="微软雅黑" w:eastAsia="微软雅黑" w:hAnsi="微软雅黑" w:cs="Arial Unicode MS"/>
+          <w:sz w:val="18"/>
+          <w:szCs w:val="18"/>
+        </w:rPr>
+        <w:t xml:space="preserve"> 日在</w:t>
+      </w:r>
+      <w:r>
+        <w:rPr>
+          <w:rFonts w:ascii="微软雅黑" w:eastAsia="微软雅黑" w:hAnsi="微软雅黑" w:cs="Arial Unicode MS" w:hint="eastAsia"/>
+          <w:sz w:val="18"/>
+          <w:szCs w:val="18"/>
+        </w:rPr>
+        <w:t>北京</w:t>
+      </w:r>
+      <w:r>
+        <w:rPr>
+          <w:rFonts w:ascii="微软雅黑" w:eastAsia="微软雅黑" w:hAnsi="微软雅黑" w:cs="Arial Unicode MS"/>
+          <w:sz w:val="18"/>
+          <w:szCs w:val="18"/>
+        </w:rPr>
+        <w:t>举办的 Community</w:t>
+      </w:r>
+      <w:r>
+        <w:rPr>
+          <w:rFonts w:ascii="微软雅黑" w:eastAsia="微软雅黑" w:hAnsi="微软雅黑" w:cs="Arial Unicode MS" w:hint="eastAsia"/>
+          <w:sz w:val="18"/>
+          <w:szCs w:val="18"/>
+        </w:rPr>
+        <w:t xml:space="preserve"> </w:t>
+      </w:r>
+      <w:r>
+        <w:rPr>
+          <w:rFonts w:ascii="微软雅黑" w:eastAsia="微软雅黑" w:hAnsi="微软雅黑" w:cs="Arial Unicode MS"/>
+          <w:sz w:val="18"/>
+          <w:szCs w:val="18"/>
+        </w:rPr>
+        <w:t>Over</w:t>
+      </w:r>
+      <w:r>
+        <w:rPr>
+          <w:rFonts w:ascii="微软雅黑" w:eastAsia="微软雅黑" w:hAnsi="微软雅黑" w:cs="Arial Unicode MS" w:hint="eastAsia"/>
+          <w:sz w:val="18"/>
+          <w:szCs w:val="18"/>
+        </w:rPr>
+        <w:t xml:space="preserve"> </w:t>
+      </w:r>
+      <w:r>
+        <w:rPr>
+          <w:rFonts w:ascii="微软雅黑" w:eastAsia="微软雅黑" w:hAnsi="微软雅黑" w:cs="Arial Unicode MS"/>
+          <w:sz w:val="18"/>
+          <w:szCs w:val="18"/>
+        </w:rPr>
+        <w:t>Code Asia。我相信这个活动将为我们的团队和组织带来很大帮助，因此写信想寻求您的批准！</w:t>
       </w:r>
     </w:p>
     <w:p>
@@ -145,7 +289,71 @@
           <w:sz w:val="18"/>
           <w:szCs w:val="18"/>
         </w:rPr>
-        <w:t>CommunityOverCode Asia（前身为 ApacheCon Asia）是 Apache 软件基金会官方的顶级会议，汇集了很多开源社区领袖和杰出的工程师们，这为我们提供了一个难得的机会，让我们与我们日常使用和依赖的 Apache 项目的关键开发者和贡献者们交流。以下是参加 CommunityOverCode Asia 大会对我的专业及我们公司发展至关重要的几个原因：</w:t>
+        <w:t>Community</w:t>
+      </w:r>
+      <w:r>
+        <w:rPr>
+          <w:rFonts w:ascii="微软雅黑" w:eastAsia="微软雅黑" w:hAnsi="微软雅黑" w:cs="Arial Unicode MS" w:hint="eastAsia"/>
+          <w:sz w:val="18"/>
+          <w:szCs w:val="18"/>
+        </w:rPr>
+        <w:t xml:space="preserve"> </w:t>
+      </w:r>
+      <w:r>
+        <w:rPr>
+          <w:rFonts w:ascii="微软雅黑" w:eastAsia="微软雅黑" w:hAnsi="微软雅黑" w:cs="Arial Unicode MS"/>
+          <w:sz w:val="18"/>
+          <w:szCs w:val="18"/>
+        </w:rPr>
+        <w:t>Over</w:t>
+      </w:r>
+      <w:r>
+        <w:rPr>
+          <w:rFonts w:ascii="微软雅黑" w:eastAsia="微软雅黑" w:hAnsi="微软雅黑" w:cs="Arial Unicode MS" w:hint="eastAsia"/>
+          <w:sz w:val="18"/>
+          <w:szCs w:val="18"/>
+        </w:rPr>
+        <w:t xml:space="preserve"> </w:t>
+      </w:r>
+      <w:r>
+        <w:rPr>
+          <w:rFonts w:ascii="微软雅黑" w:eastAsia="微软雅黑" w:hAnsi="微软雅黑" w:cs="Arial Unicode MS"/>
+          <w:sz w:val="18"/>
+          <w:szCs w:val="18"/>
+        </w:rPr>
+        <w:t>Code Asia（前身为 ApacheCon Asia）是 Apache 软件基金会官方的顶级会议，汇集了很多开源社区领袖和杰出的工程师们，这为我们提供了一个难得的机会，让我们与我们日常使用和依赖的 Apache 项目的关键开发者和贡献者们交流。以下是参加 Community</w:t>
+      </w:r>
+      <w:r>
+        <w:rPr>
+          <w:rFonts w:ascii="微软雅黑" w:eastAsia="微软雅黑" w:hAnsi="微软雅黑" w:cs="Arial Unicode MS" w:hint="eastAsia"/>
+          <w:sz w:val="18"/>
+          <w:szCs w:val="18"/>
+        </w:rPr>
+        <w:t xml:space="preserve"> </w:t>
+      </w:r>
+      <w:r>
+        <w:rPr>
+          <w:rFonts w:ascii="微软雅黑" w:eastAsia="微软雅黑" w:hAnsi="微软雅黑" w:cs="Arial Unicode MS"/>
+          <w:sz w:val="18"/>
+          <w:szCs w:val="18"/>
+        </w:rPr>
+        <w:t>Over</w:t>
+      </w:r>
+      <w:r>
+        <w:rPr>
+          <w:rFonts w:ascii="微软雅黑" w:eastAsia="微软雅黑" w:hAnsi="微软雅黑" w:cs="Arial Unicode MS" w:hint="eastAsia"/>
+          <w:sz w:val="18"/>
+          <w:szCs w:val="18"/>
+        </w:rPr>
+        <w:t xml:space="preserve"> </w:t>
+      </w:r>
+      <w:r>
+        <w:rPr>
+          <w:rFonts w:ascii="微软雅黑" w:eastAsia="微软雅黑" w:hAnsi="微软雅黑" w:cs="Arial Unicode MS"/>
+          <w:sz w:val="18"/>
+          <w:szCs w:val="18"/>
+        </w:rPr>
+        <w:t>Code Asia 大会对我的专业及我们公司发展至关重要的几个原因：</w:t>
       </w:r>
     </w:p>
     <w:p>
@@ -176,7 +384,39 @@
           <w:sz w:val="18"/>
           <w:szCs w:val="18"/>
         </w:rPr>
-        <w:t xml:space="preserve">CommunityOverCode Asia 提供了高质量的 Keynote 主题演讲和众多技术分论坛，这可以让我们深入了解开源项目的最新进展，学习同业优秀的技术实践，从而帮助我们更好应用相关技术。我计划参加与我们正在进行的项目直接相关的议程，特别是 </w:t>
+        <w:t>Community</w:t>
+      </w:r>
+      <w:r>
+        <w:rPr>
+          <w:rFonts w:ascii="微软雅黑" w:eastAsia="微软雅黑" w:hAnsi="微软雅黑" w:cs="Arial Unicode MS" w:hint="eastAsia"/>
+          <w:sz w:val="18"/>
+          <w:szCs w:val="18"/>
+        </w:rPr>
+        <w:t xml:space="preserve"> </w:t>
+      </w:r>
+      <w:r>
+        <w:rPr>
+          <w:rFonts w:ascii="微软雅黑" w:eastAsia="微软雅黑" w:hAnsi="微软雅黑" w:cs="Arial Unicode MS"/>
+          <w:sz w:val="18"/>
+          <w:szCs w:val="18"/>
+        </w:rPr>
+        <w:t>Over</w:t>
+      </w:r>
+      <w:r>
+        <w:rPr>
+          <w:rFonts w:ascii="微软雅黑" w:eastAsia="微软雅黑" w:hAnsi="微软雅黑" w:cs="Arial Unicode MS" w:hint="eastAsia"/>
+          <w:sz w:val="18"/>
+          <w:szCs w:val="18"/>
+        </w:rPr>
+        <w:t xml:space="preserve"> </w:t>
+      </w:r>
+      <w:r>
+        <w:rPr>
+          <w:rFonts w:ascii="微软雅黑" w:eastAsia="微软雅黑" w:hAnsi="微软雅黑" w:cs="Arial Unicode MS"/>
+          <w:sz w:val="18"/>
+          <w:szCs w:val="18"/>
+        </w:rPr>
+        <w:t xml:space="preserve">Code Asia 提供了高质量的 Keynote 主题演讲和众多技术分论坛，这可以让我们深入了解开源项目的最新进展，学习同业优秀的技术实践，从而帮助我们更好应用相关技术。我计划参加与我们正在进行的项目直接相关的议程，特别是 </w:t>
       </w:r>
       <w:r>
         <w:rPr>
@@ -225,7 +465,39 @@
           <w:sz w:val="18"/>
           <w:szCs w:val="18"/>
         </w:rPr>
-        <w:t>CommunityOverCode Asia 邀请了来自全球的 Apache 软件基金会项目的开发人员。参与本届大会将有助于帮助我们洞察项目最新进展，和行业技术专家、项目开发人员及生态伙伴建立长期联系，并进行深入交流和合作。</w:t>
+        <w:t>Community</w:t>
+      </w:r>
+      <w:r>
+        <w:rPr>
+          <w:rFonts w:ascii="微软雅黑" w:eastAsia="微软雅黑" w:hAnsi="微软雅黑" w:cs="Arial Unicode MS" w:hint="eastAsia"/>
+          <w:sz w:val="18"/>
+          <w:szCs w:val="18"/>
+        </w:rPr>
+        <w:t xml:space="preserve"> </w:t>
+      </w:r>
+      <w:r>
+        <w:rPr>
+          <w:rFonts w:ascii="微软雅黑" w:eastAsia="微软雅黑" w:hAnsi="微软雅黑" w:cs="Arial Unicode MS"/>
+          <w:sz w:val="18"/>
+          <w:szCs w:val="18"/>
+        </w:rPr>
+        <w:t>Over</w:t>
+      </w:r>
+      <w:r>
+        <w:rPr>
+          <w:rFonts w:ascii="微软雅黑" w:eastAsia="微软雅黑" w:hAnsi="微软雅黑" w:cs="Arial Unicode MS" w:hint="eastAsia"/>
+          <w:sz w:val="18"/>
+          <w:szCs w:val="18"/>
+        </w:rPr>
+        <w:t xml:space="preserve"> </w:t>
+      </w:r>
+      <w:r>
+        <w:rPr>
+          <w:rFonts w:ascii="微软雅黑" w:eastAsia="微软雅黑" w:hAnsi="微软雅黑" w:cs="Arial Unicode MS"/>
+          <w:sz w:val="18"/>
+          <w:szCs w:val="18"/>
+        </w:rPr>
+        <w:t>Code Asia 邀请了来自全球的 Apache 软件基金会项目的开发人员。参与本届大会将有助于帮助我们洞察项目最新进展，和行业技术专家、项目开发人员及生态伙伴建立长期联系，并进行深入交流和合作。</w:t>
       </w:r>
     </w:p>
     <w:p>
@@ -256,7 +528,39 @@
           <w:sz w:val="18"/>
           <w:szCs w:val="18"/>
         </w:rPr>
-        <w:t>CommunityOverCode Asia 会议将使我们有机会深度了解 Apache 社区的新兴项目，以及国际社区所共同关注的前沿技术。这些知识对于保持我们团队的领先地位和维持我们的竞争优势至关重要。</w:t>
+        <w:t>Community</w:t>
+      </w:r>
+      <w:r>
+        <w:rPr>
+          <w:rFonts w:ascii="微软雅黑" w:eastAsia="微软雅黑" w:hAnsi="微软雅黑" w:cs="Arial Unicode MS" w:hint="eastAsia"/>
+          <w:sz w:val="18"/>
+          <w:szCs w:val="18"/>
+        </w:rPr>
+        <w:t xml:space="preserve"> </w:t>
+      </w:r>
+      <w:r>
+        <w:rPr>
+          <w:rFonts w:ascii="微软雅黑" w:eastAsia="微软雅黑" w:hAnsi="微软雅黑" w:cs="Arial Unicode MS"/>
+          <w:sz w:val="18"/>
+          <w:szCs w:val="18"/>
+        </w:rPr>
+        <w:t>Over</w:t>
+      </w:r>
+      <w:r>
+        <w:rPr>
+          <w:rFonts w:ascii="微软雅黑" w:eastAsia="微软雅黑" w:hAnsi="微软雅黑" w:cs="Arial Unicode MS" w:hint="eastAsia"/>
+          <w:sz w:val="18"/>
+          <w:szCs w:val="18"/>
+        </w:rPr>
+        <w:t xml:space="preserve"> </w:t>
+      </w:r>
+      <w:r>
+        <w:rPr>
+          <w:rFonts w:ascii="微软雅黑" w:eastAsia="微软雅黑" w:hAnsi="微软雅黑" w:cs="Arial Unicode MS"/>
+          <w:sz w:val="18"/>
+          <w:szCs w:val="18"/>
+        </w:rPr>
+        <w:t>Code Asia 会议将使我们有机会深度了解 Apache 社区的新兴项目，以及国际社区所共同关注的前沿技术。这些知识对于保持我们团队的领先地位和维持我们的竞争优势至关重要。</w:t>
       </w:r>
     </w:p>
     <w:p>
@@ -287,25 +591,89 @@
           <w:sz w:val="18"/>
           <w:szCs w:val="18"/>
         </w:rPr>
-        <w:t>CommunityOverCode Asia 的会议性价比很高，相较同类型会议门票价格很便宜，但回报颇丰。我正在寻求您的批准，用于支付 999 元人民币的 3 日参会门票以及差旅费用。</w:t>
+        <w:t>Community</w:t>
+      </w:r>
+      <w:r>
+        <w:rPr>
+          <w:rFonts w:ascii="微软雅黑" w:eastAsia="微软雅黑" w:hAnsi="微软雅黑" w:cs="Arial Unicode MS" w:hint="eastAsia"/>
+          <w:sz w:val="18"/>
+          <w:szCs w:val="18"/>
+        </w:rPr>
+        <w:t xml:space="preserve"> </w:t>
+      </w:r>
+      <w:r>
+        <w:rPr>
+          <w:rFonts w:ascii="微软雅黑" w:eastAsia="微软雅黑" w:hAnsi="微软雅黑" w:cs="Arial Unicode MS"/>
+          <w:sz w:val="18"/>
+          <w:szCs w:val="18"/>
+        </w:rPr>
+        <w:t>Over</w:t>
+      </w:r>
+      <w:r>
+        <w:rPr>
+          <w:rFonts w:ascii="微软雅黑" w:eastAsia="微软雅黑" w:hAnsi="微软雅黑" w:cs="Arial Unicode MS" w:hint="eastAsia"/>
+          <w:sz w:val="18"/>
+          <w:szCs w:val="18"/>
+        </w:rPr>
+        <w:t xml:space="preserve"> </w:t>
+      </w:r>
+      <w:r>
+        <w:rPr>
+          <w:rFonts w:ascii="微软雅黑" w:eastAsia="微软雅黑" w:hAnsi="微软雅黑" w:cs="Arial Unicode MS"/>
+          <w:sz w:val="18"/>
+          <w:szCs w:val="18"/>
+        </w:rPr>
+        <w:t>Code Asia 的会议性价比很高，相较同类型会议门票价格很便宜，但回报颇丰。我正在寻求您的批准，用于支付 999 元人民币的 3 日参会门票以及差旅费用。</w:t>
       </w:r>
     </w:p>
     <w:p>
       <w:pPr>
         <w:spacing w:before="240" w:after="240" w:line="360" w:lineRule="auto"/>
         <w:rPr>
-          <w:rFonts w:ascii="微软雅黑" w:eastAsia="微软雅黑" w:hAnsi="微软雅黑" w:hint="eastAsia"/>
-          <w:sz w:val="18"/>
-          <w:szCs w:val="18"/>
-        </w:rPr>
-      </w:pPr>
-      <w:r>
-        <w:rPr>
-          <w:rFonts w:ascii="微软雅黑" w:eastAsia="微软雅黑" w:hAnsi="微软雅黑" w:cs="Arial Unicode MS"/>
-          <w:sz w:val="18"/>
-          <w:szCs w:val="18"/>
-        </w:rPr>
-        <w:t xml:space="preserve">综上所述，参加 CommunityOverCode Asia 不仅会增强我的专业知识，还将为我们的团队和项目带来很多帮助。如果您需要更多信息可以查看 </w:t>
+          <w:rFonts w:ascii="微软雅黑" w:eastAsia="微软雅黑" w:hAnsi="微软雅黑"/>
+          <w:sz w:val="18"/>
+          <w:szCs w:val="18"/>
+        </w:rPr>
+      </w:pPr>
+      <w:r>
+        <w:rPr>
+          <w:rFonts w:ascii="微软雅黑" w:eastAsia="微软雅黑" w:hAnsi="微软雅黑" w:cs="Arial Unicode MS"/>
+          <w:sz w:val="18"/>
+          <w:szCs w:val="18"/>
+        </w:rPr>
+        <w:t>综上所述，参加 Community</w:t>
+      </w:r>
+      <w:r>
+        <w:rPr>
+          <w:rFonts w:ascii="微软雅黑" w:eastAsia="微软雅黑" w:hAnsi="微软雅黑" w:cs="Arial Unicode MS" w:hint="eastAsia"/>
+          <w:sz w:val="18"/>
+          <w:szCs w:val="18"/>
+        </w:rPr>
+        <w:t xml:space="preserve"> </w:t>
+      </w:r>
+      <w:r>
+        <w:rPr>
+          <w:rFonts w:ascii="微软雅黑" w:eastAsia="微软雅黑" w:hAnsi="微软雅黑" w:cs="Arial Unicode MS"/>
+          <w:sz w:val="18"/>
+          <w:szCs w:val="18"/>
+        </w:rPr>
+        <w:t>Over</w:t>
+      </w:r>
+      <w:r>
+        <w:rPr>
+          <w:rFonts w:ascii="微软雅黑" w:eastAsia="微软雅黑" w:hAnsi="微软雅黑" w:cs="Arial Unicode MS" w:hint="eastAsia"/>
+          <w:sz w:val="18"/>
+          <w:szCs w:val="18"/>
+        </w:rPr>
+        <w:t xml:space="preserve"> </w:t>
+      </w:r>
+      <w:r>
+        <w:rPr>
+          <w:rFonts w:ascii="微软雅黑" w:eastAsia="微软雅黑" w:hAnsi="微软雅黑" w:cs="Arial Unicode MS"/>
+          <w:sz w:val="18"/>
+          <w:szCs w:val="18"/>
+        </w:rPr>
+        <w:t xml:space="preserve">Code Asia 不仅会增强我的专业知识，还将为我们的团队和项目带来很多帮助。如果您需要更多信息可以查看 </w:t>
       </w:r>
       <w:hyperlink r:id="rId6">
         <w:r>
@@ -316,7 +684,7 @@
             <w:szCs w:val="18"/>
             <w:u w:val="single"/>
           </w:rPr>
-          <w:t>CommunityOverCode A</w:t>
+          <w:t>CommunityOverCod</w:t>
         </w:r>
         <w:r>
           <w:rPr>
@@ -326,7 +694,7 @@
             <w:szCs w:val="18"/>
             <w:u w:val="single"/>
           </w:rPr>
-          <w:t>s</w:t>
+          <w:t>e</w:t>
         </w:r>
         <w:r>
           <w:rPr>
@@ -336,7 +704,7 @@
             <w:szCs w:val="18"/>
             <w:u w:val="single"/>
           </w:rPr>
-          <w:t>ia 大会官网</w:t>
+          <w:t xml:space="preserve"> Asia 大会官网</w:t>
         </w:r>
       </w:hyperlink>
       <w:r>
@@ -370,7 +738,7 @@
       <w:pPr>
         <w:spacing w:line="360" w:lineRule="auto"/>
         <w:rPr>
-          <w:rFonts w:ascii="微软雅黑" w:eastAsia="微软雅黑" w:hAnsi="微软雅黑" w:hint="eastAsia"/>
+          <w:rFonts w:ascii="微软雅黑" w:eastAsia="微软雅黑" w:hAnsi="微软雅黑"/>
           <w:sz w:val="18"/>
           <w:szCs w:val="18"/>
         </w:rPr>

</xml_diff>